<commit_message>
Added forgot password functionality
</commit_message>
<xml_diff>
--- a/smvcp1/src/main/resources/META-INF/curriculum.docx
+++ b/smvcp1/src/main/resources/META-INF/curriculum.docx
@@ -861,6 +861,43 @@
           <w:numId w:val="5"/>
         </w:numPr>
       </w:pPr>
+      <w:r>
+        <w:t xml:space="preserve">Un </w:t>
+      </w:r>
+      <w:proofErr w:type="spellStart"/>
+      <w:r>
+        <w:t>poco</w:t>
+      </w:r>
+      <w:proofErr w:type="spellEnd"/>
+      <w:r>
+        <w:t xml:space="preserve"> de </w:t>
+      </w:r>
+      <w:proofErr w:type="spellStart"/>
+      <w:r>
+        <w:t>historia</w:t>
+      </w:r>
+      <w:proofErr w:type="spellEnd"/>
+    </w:p>
+    <w:p>
+      <w:pPr>
+        <w:pStyle w:val="Prrafodelista"/>
+        <w:numPr>
+          <w:ilvl w:val="1"/>
+          <w:numId w:val="5"/>
+        </w:numPr>
+      </w:pPr>
+      <w:r>
+        <w:t>El protocol HTML</w:t>
+      </w:r>
+    </w:p>
+    <w:p>
+      <w:pPr>
+        <w:pStyle w:val="Prrafodelista"/>
+        <w:numPr>
+          <w:ilvl w:val="1"/>
+          <w:numId w:val="5"/>
+        </w:numPr>
+      </w:pPr>
       <w:proofErr w:type="spellStart"/>
       <w:r>
         <w:t>Estructura</w:t>
@@ -1071,65 +1108,6 @@
         </w:rPr>
         <w:t xml:space="preserve"> vs web.xml</w:t>
       </w:r>
-    </w:p>
-    <w:p>
-      <w:pPr>
-        <w:pStyle w:val="Prrafodelista"/>
-        <w:numPr>
-          <w:ilvl w:val="1"/>
-          <w:numId w:val="5"/>
-        </w:numPr>
-      </w:pPr>
-      <w:r>
-        <w:rPr>
-          <w:lang w:val="es-ES"/>
-        </w:rPr>
-        <w:t xml:space="preserve">Configuración del </w:t>
-      </w:r>
-      <w:proofErr w:type="spellStart"/>
-      <w:r>
-        <w:rPr>
-          <w:lang w:val="es-ES"/>
-        </w:rPr>
-        <w:t>DispatcherServlet</w:t>
-      </w:r>
-      <w:proofErr w:type="spellEnd"/>
-      <w:r>
-        <w:rPr>
-          <w:lang w:val="es-ES"/>
-        </w:rPr>
-        <w:t xml:space="preserve"> con </w:t>
-      </w:r>
-      <w:proofErr w:type="spellStart"/>
-      <w:r>
-        <w:rPr>
-          <w:lang w:val="es-ES"/>
-        </w:rPr>
-        <w:t>WebMvcConfigurerAdapter</w:t>
-      </w:r>
-      <w:proofErr w:type="spellEnd"/>
-    </w:p>
-    <w:p>
-      <w:pPr>
-        <w:pStyle w:val="Prrafodelista"/>
-        <w:numPr>
-          <w:ilvl w:val="1"/>
-          <w:numId w:val="5"/>
-        </w:numPr>
-      </w:pPr>
-      <w:proofErr w:type="spellStart"/>
-      <w:r>
-        <w:t>Configuración</w:t>
-      </w:r>
-      <w:proofErr w:type="spellEnd"/>
-      <w:r>
-        <w:t xml:space="preserve"> del </w:t>
-      </w:r>
-      <w:proofErr w:type="spellStart"/>
-      <w:r>
-        <w:t>SpringContext</w:t>
-      </w:r>
-      <w:proofErr w:type="spellEnd"/>
     </w:p>
     <w:p>
       <w:pPr>
@@ -1143,8 +1121,33 @@
         </w:tabs>
       </w:pPr>
       <w:r>
-        <w:t>@Controller</w:t>
-      </w:r>
+        <w:rPr>
+          <w:lang w:val="es-ES"/>
+        </w:rPr>
+        <w:t xml:space="preserve">Configuración del </w:t>
+      </w:r>
+      <w:proofErr w:type="spellStart"/>
+      <w:r>
+        <w:rPr>
+          <w:lang w:val="es-ES"/>
+        </w:rPr>
+        <w:t>DispatcherServlet</w:t>
+      </w:r>
+      <w:proofErr w:type="spellEnd"/>
+      <w:r>
+        <w:rPr>
+          <w:lang w:val="es-ES"/>
+        </w:rPr>
+        <w:t xml:space="preserve"> con </w:t>
+      </w:r>
+      <w:proofErr w:type="spellStart"/>
+      <w:r>
+        <w:rPr>
+          <w:lang w:val="es-ES"/>
+        </w:rPr>
+        <w:t>WebMvcConfigurerAdapter</w:t>
+      </w:r>
+      <w:proofErr w:type="spellEnd"/>
     </w:p>
     <w:p>
       <w:pPr>
@@ -1157,17 +1160,19 @@
           <w:tab w:val="left" w:pos="993"/>
         </w:tabs>
       </w:pPr>
-      <w:r>
-        <w:t>@</w:t>
-      </w:r>
-      <w:proofErr w:type="spellStart"/>
-      <w:r>
-        <w:t>PropertySource</w:t>
-      </w:r>
-      <w:proofErr w:type="spellEnd"/>
-      <w:r>
-        <w:t>/s</w:t>
-      </w:r>
+      <w:proofErr w:type="spellStart"/>
+      <w:r>
+        <w:t>Configuración</w:t>
+      </w:r>
+      <w:proofErr w:type="spellEnd"/>
+      <w:r>
+        <w:t xml:space="preserve"> del </w:t>
+      </w:r>
+      <w:proofErr w:type="spellStart"/>
+      <w:r>
+        <w:t>SpringContext</w:t>
+      </w:r>
+      <w:proofErr w:type="spellEnd"/>
     </w:p>
     <w:p>
       <w:pPr>
@@ -1181,13 +1186,8 @@
         </w:tabs>
       </w:pPr>
       <w:r>
-        <w:t>@</w:t>
-      </w:r>
-      <w:proofErr w:type="spellStart"/>
-      <w:r>
-        <w:t>RequestMapping</w:t>
-      </w:r>
-      <w:proofErr w:type="spellEnd"/>
+        <w:t>@Controller</w:t>
+      </w:r>
     </w:p>
     <w:p>
       <w:pPr>
@@ -1205,31 +1205,12 @@
       </w:r>
       <w:proofErr w:type="spellStart"/>
       <w:r>
-        <w:t>RequestParam</w:t>
-      </w:r>
-      <w:proofErr w:type="spellEnd"/>
-      <w:r>
-        <w:t>, @</w:t>
-      </w:r>
-      <w:proofErr w:type="spellStart"/>
-      <w:r>
-        <w:t>PathVariable</w:t>
-      </w:r>
-      <w:proofErr w:type="spellEnd"/>
-      <w:r>
-        <w:t xml:space="preserve"> y </w:t>
-      </w:r>
-      <w:r>
-        <w:t>@</w:t>
-      </w:r>
-      <w:proofErr w:type="spellStart"/>
-      <w:r>
-        <w:t>Matrix</w:t>
-      </w:r>
-      <w:r>
-        <w:t>Variable</w:t>
-      </w:r>
-      <w:proofErr w:type="spellEnd"/>
+        <w:t>PropertySource</w:t>
+      </w:r>
+      <w:proofErr w:type="spellEnd"/>
+      <w:r>
+        <w:t>/s</w:t>
+      </w:r>
     </w:p>
     <w:p>
       <w:pPr>
@@ -1243,11 +1224,13 @@
         </w:tabs>
       </w:pPr>
       <w:r>
-        <w:rPr>
-          <w:lang w:val="es-ES"/>
-        </w:rPr>
-        <w:t>org.springframework.web.servlet.handler.HandlerInterceptorAdapter</w:t>
-      </w:r>
+        <w:t>@</w:t>
+      </w:r>
+      <w:proofErr w:type="spellStart"/>
+      <w:r>
+        <w:t>RequestMapping</w:t>
+      </w:r>
+      <w:proofErr w:type="spellEnd"/>
     </w:p>
     <w:p>
       <w:pPr>
@@ -1260,17 +1243,36 @@
           <w:tab w:val="left" w:pos="993"/>
         </w:tabs>
       </w:pPr>
-      <w:proofErr w:type="spellStart"/>
-      <w:r>
-        <w:rPr>
-          <w:lang w:val="es-ES"/>
-        </w:rPr>
-        <w:t>org.springframework.mail.javamail.JavaMailSender</w:t>
-      </w:r>
-      <w:proofErr w:type="spellEnd"/>
-      <w:r>
-        <w:t xml:space="preserve"> </w:t>
-      </w:r>
+      <w:r>
+        <w:t>@</w:t>
+      </w:r>
+      <w:proofErr w:type="spellStart"/>
+      <w:r>
+        <w:t>RequestParam</w:t>
+      </w:r>
+      <w:proofErr w:type="spellEnd"/>
+      <w:r>
+        <w:t>, @</w:t>
+      </w:r>
+      <w:proofErr w:type="spellStart"/>
+      <w:r>
+        <w:t>PathVariable</w:t>
+      </w:r>
+      <w:proofErr w:type="spellEnd"/>
+      <w:r>
+        <w:t xml:space="preserve"> y </w:t>
+      </w:r>
+      <w:r>
+        <w:t>@</w:t>
+      </w:r>
+      <w:proofErr w:type="spellStart"/>
+      <w:r>
+        <w:t>Matrix</w:t>
+      </w:r>
+      <w:r>
+        <w:t>Variable</w:t>
+      </w:r>
+      <w:proofErr w:type="spellEnd"/>
     </w:p>
     <w:p>
       <w:pPr>
@@ -1284,262 +1286,10 @@
         </w:tabs>
       </w:pPr>
       <w:r>
-        <w:t>@</w:t>
-      </w:r>
-      <w:proofErr w:type="spellStart"/>
-      <w:r>
-        <w:t>RestController</w:t>
-      </w:r>
-      <w:proofErr w:type="spellEnd"/>
-      <w:r>
-        <w:t>, @</w:t>
-      </w:r>
-      <w:proofErr w:type="spellStart"/>
-      <w:r>
-        <w:t>ExceptionHandler</w:t>
-      </w:r>
-      <w:proofErr w:type="spellEnd"/>
-      <w:r>
-        <w:t xml:space="preserve"> y @</w:t>
-      </w:r>
-      <w:proofErr w:type="spellStart"/>
-      <w:r>
-        <w:t>ResponseStatus</w:t>
-      </w:r>
-      <w:proofErr w:type="spellEnd"/>
-    </w:p>
-    <w:p>
-      <w:pPr>
-        <w:pStyle w:val="Prrafodelista"/>
-        <w:ind w:left="792"/>
-      </w:pPr>
-    </w:p>
-    <w:p>
-      <w:pPr>
-        <w:pStyle w:val="Prrafodelista"/>
-        <w:numPr>
-          <w:ilvl w:val="0"/>
-          <w:numId w:val="5"/>
-        </w:numPr>
-      </w:pPr>
-      <w:r>
-        <w:t>Spring Security Framework</w:t>
-      </w:r>
-    </w:p>
-    <w:p>
-      <w:pPr>
-        <w:pStyle w:val="Prrafodelista"/>
-        <w:numPr>
-          <w:ilvl w:val="1"/>
-          <w:numId w:val="5"/>
-        </w:numPr>
-      </w:pPr>
-      <w:r>
-        <w:t xml:space="preserve">El </w:t>
-      </w:r>
-      <w:proofErr w:type="spellStart"/>
-      <w:r>
-        <w:t>SecurityContext</w:t>
-      </w:r>
-      <w:proofErr w:type="spellEnd"/>
-    </w:p>
-    <w:p>
-      <w:pPr>
-        <w:pStyle w:val="Prrafodelista"/>
-        <w:numPr>
-          <w:ilvl w:val="1"/>
-          <w:numId w:val="5"/>
-        </w:numPr>
-      </w:pPr>
-      <w:proofErr w:type="spellStart"/>
-      <w:r>
-        <w:t>Qué</w:t>
-      </w:r>
-      <w:proofErr w:type="spellEnd"/>
-      <w:r>
-        <w:t xml:space="preserve"> </w:t>
-      </w:r>
-      <w:proofErr w:type="spellStart"/>
-      <w:r>
-        <w:t>es</w:t>
-      </w:r>
-      <w:proofErr w:type="spellEnd"/>
-      <w:r>
-        <w:t xml:space="preserve"> el </w:t>
-      </w:r>
-      <w:proofErr w:type="spellStart"/>
-      <w:r>
-        <w:t>DelegatingFilterProxy</w:t>
-      </w:r>
-      <w:proofErr w:type="spellEnd"/>
-      <w:r>
-        <w:t>?</w:t>
-      </w:r>
-    </w:p>
-    <w:p>
-      <w:pPr>
-        <w:pStyle w:val="Prrafodelista"/>
-        <w:numPr>
-          <w:ilvl w:val="1"/>
-          <w:numId w:val="5"/>
-        </w:numPr>
-      </w:pPr>
-      <w:r>
-        <w:t>El Spring Security Filter Chain</w:t>
-      </w:r>
-    </w:p>
-    <w:p>
-      <w:pPr>
-        <w:pStyle w:val="Prrafodelista"/>
-        <w:numPr>
-          <w:ilvl w:val="1"/>
-          <w:numId w:val="5"/>
-        </w:numPr>
-      </w:pPr>
-      <w:r>
-        <w:rPr>
-          <w:lang w:val="es-ES"/>
-        </w:rPr>
-        <w:t>@</w:t>
-      </w:r>
-      <w:proofErr w:type="spellStart"/>
-      <w:r>
-        <w:rPr>
-          <w:lang w:val="es-ES"/>
-        </w:rPr>
-        <w:t>EnableWebSecurity</w:t>
-      </w:r>
-      <w:proofErr w:type="spellEnd"/>
-    </w:p>
-    <w:p>
-      <w:pPr>
-        <w:pStyle w:val="Prrafodelista"/>
-        <w:numPr>
-          <w:ilvl w:val="1"/>
-          <w:numId w:val="5"/>
-        </w:numPr>
-      </w:pPr>
-      <w:r>
-        <w:rPr>
-          <w:lang w:val="es-ES"/>
-        </w:rPr>
-        <w:t>@</w:t>
-      </w:r>
-      <w:proofErr w:type="spellStart"/>
-      <w:r>
-        <w:rPr>
-          <w:lang w:val="es-ES"/>
-        </w:rPr>
-        <w:t>EnableGlobalMethodSecurity</w:t>
-      </w:r>
-      <w:proofErr w:type="spellEnd"/>
-    </w:p>
-    <w:p>
-      <w:pPr>
-        <w:pStyle w:val="Prrafodelista"/>
-        <w:numPr>
-          <w:ilvl w:val="1"/>
-          <w:numId w:val="5"/>
-        </w:numPr>
-      </w:pPr>
-      <w:proofErr w:type="spellStart"/>
-      <w:r>
-        <w:t>SpEL</w:t>
-      </w:r>
-      <w:proofErr w:type="spellEnd"/>
-      <w:r>
-        <w:t xml:space="preserve"> Spring Expression Language</w:t>
-      </w:r>
-    </w:p>
-    <w:p>
-      <w:pPr>
-        <w:pStyle w:val="Prrafodelista"/>
-        <w:numPr>
-          <w:ilvl w:val="1"/>
-          <w:numId w:val="5"/>
-        </w:numPr>
-      </w:pPr>
-      <w:proofErr w:type="spellStart"/>
-      <w:r>
-        <w:t>Configuracion</w:t>
-      </w:r>
-      <w:proofErr w:type="spellEnd"/>
-      <w:r>
-        <w:t xml:space="preserve"> </w:t>
-      </w:r>
-      <w:proofErr w:type="spellStart"/>
-      <w:r>
-        <w:t>básica</w:t>
-      </w:r>
-      <w:proofErr w:type="spellEnd"/>
-    </w:p>
-    <w:p>
-      <w:pPr>
-        <w:pStyle w:val="Prrafodelista"/>
-        <w:numPr>
-          <w:ilvl w:val="1"/>
-          <w:numId w:val="5"/>
-        </w:numPr>
-      </w:pPr>
-      <w:proofErr w:type="spellStart"/>
-      <w:r>
-        <w:t>Formulario</w:t>
-      </w:r>
-      <w:proofErr w:type="spellEnd"/>
-      <w:r>
-        <w:t xml:space="preserve"> de </w:t>
-      </w:r>
-      <w:proofErr w:type="spellStart"/>
-      <w:r>
-        <w:t>entrada</w:t>
-      </w:r>
-      <w:proofErr w:type="spellEnd"/>
-      <w:r>
-        <w:t xml:space="preserve"> </w:t>
-      </w:r>
-      <w:proofErr w:type="spellStart"/>
-      <w:r>
-        <w:t>personalizado</w:t>
-      </w:r>
-      <w:proofErr w:type="spellEnd"/>
-    </w:p>
-    <w:p>
-      <w:pPr>
-        <w:pStyle w:val="Prrafodelista"/>
-        <w:numPr>
-          <w:ilvl w:val="1"/>
-          <w:numId w:val="5"/>
-        </w:numPr>
-      </w:pPr>
-      <w:proofErr w:type="spellStart"/>
-      <w:r>
-        <w:t>Orige</w:t>
-      </w:r>
-      <w:r>
-        <w:t>nenes</w:t>
-      </w:r>
-      <w:proofErr w:type="spellEnd"/>
-      <w:r>
-        <w:t xml:space="preserve"> de </w:t>
-      </w:r>
-      <w:proofErr w:type="spellStart"/>
-      <w:r>
-        <w:t>datos</w:t>
-      </w:r>
-      <w:proofErr w:type="spellEnd"/>
-      <w:r>
-        <w:t xml:space="preserve">, </w:t>
-      </w:r>
-      <w:proofErr w:type="spellStart"/>
-      <w:r>
-        <w:t>InMemory</w:t>
-      </w:r>
-      <w:r>
-        <w:t>Authenciation</w:t>
-      </w:r>
-      <w:proofErr w:type="spellEnd"/>
-      <w:r>
-        <w:t xml:space="preserve"> y JDBC</w:t>
+        <w:rPr>
+          <w:lang w:val="es-ES"/>
+        </w:rPr>
+        <w:t>org.springframework.web.servlet.handler.HandlerInterceptorAdapter</w:t>
       </w:r>
     </w:p>
     <w:p>
@@ -1558,9 +1308,12 @@
         <w:rPr>
           <w:lang w:val="es-ES"/>
         </w:rPr>
-        <w:t>UserDetailsService</w:t>
-      </w:r>
-      <w:proofErr w:type="spellEnd"/>
+        <w:t>org.springframework.mail.javamail.JavaMailSender</w:t>
+      </w:r>
+      <w:proofErr w:type="spellEnd"/>
+      <w:r>
+        <w:t xml:space="preserve"> </w:t>
+      </w:r>
     </w:p>
     <w:p>
       <w:pPr>
@@ -1573,14 +1326,237 @@
           <w:tab w:val="left" w:pos="993"/>
         </w:tabs>
       </w:pPr>
-      <w:proofErr w:type="spellStart"/>
-      <w:r>
-        <w:t>Encriptación</w:t>
-      </w:r>
-      <w:proofErr w:type="spellEnd"/>
-      <w:r>
-        <w:t xml:space="preserve"> de claves</w:t>
-      </w:r>
+      <w:r>
+        <w:t>@</w:t>
+      </w:r>
+      <w:proofErr w:type="spellStart"/>
+      <w:r>
+        <w:t>RestController</w:t>
+      </w:r>
+      <w:proofErr w:type="spellEnd"/>
+      <w:r>
+        <w:t>, @</w:t>
+      </w:r>
+      <w:proofErr w:type="spellStart"/>
+      <w:r>
+        <w:t>ExceptionHandler</w:t>
+      </w:r>
+      <w:proofErr w:type="spellEnd"/>
+      <w:r>
+        <w:t xml:space="preserve"> y @</w:t>
+      </w:r>
+      <w:proofErr w:type="spellStart"/>
+      <w:r>
+        <w:t>ResponseStatus</w:t>
+      </w:r>
+      <w:proofErr w:type="spellEnd"/>
+    </w:p>
+    <w:p>
+      <w:pPr>
+        <w:pStyle w:val="Prrafodelista"/>
+        <w:ind w:left="792"/>
+      </w:pPr>
+    </w:p>
+    <w:p>
+      <w:pPr>
+        <w:pStyle w:val="Prrafodelista"/>
+        <w:numPr>
+          <w:ilvl w:val="0"/>
+          <w:numId w:val="5"/>
+        </w:numPr>
+      </w:pPr>
+      <w:r>
+        <w:t>Spring Security Framework</w:t>
+      </w:r>
+    </w:p>
+    <w:p>
+      <w:pPr>
+        <w:pStyle w:val="Prrafodelista"/>
+        <w:numPr>
+          <w:ilvl w:val="1"/>
+          <w:numId w:val="5"/>
+        </w:numPr>
+      </w:pPr>
+      <w:r>
+        <w:t xml:space="preserve">El </w:t>
+      </w:r>
+      <w:proofErr w:type="spellStart"/>
+      <w:r>
+        <w:t>SecurityContext</w:t>
+      </w:r>
+      <w:proofErr w:type="spellEnd"/>
+    </w:p>
+    <w:p>
+      <w:pPr>
+        <w:pStyle w:val="Prrafodelista"/>
+        <w:numPr>
+          <w:ilvl w:val="1"/>
+          <w:numId w:val="5"/>
+        </w:numPr>
+      </w:pPr>
+      <w:proofErr w:type="spellStart"/>
+      <w:r>
+        <w:t>Qué</w:t>
+      </w:r>
+      <w:proofErr w:type="spellEnd"/>
+      <w:r>
+        <w:t xml:space="preserve"> </w:t>
+      </w:r>
+      <w:proofErr w:type="spellStart"/>
+      <w:r>
+        <w:t>es</w:t>
+      </w:r>
+      <w:proofErr w:type="spellEnd"/>
+      <w:r>
+        <w:t xml:space="preserve"> el </w:t>
+      </w:r>
+      <w:proofErr w:type="spellStart"/>
+      <w:r>
+        <w:t>DelegatingFilterProxy</w:t>
+      </w:r>
+      <w:proofErr w:type="spellEnd"/>
+      <w:r>
+        <w:t>?</w:t>
+      </w:r>
+    </w:p>
+    <w:p>
+      <w:pPr>
+        <w:pStyle w:val="Prrafodelista"/>
+        <w:numPr>
+          <w:ilvl w:val="1"/>
+          <w:numId w:val="5"/>
+        </w:numPr>
+      </w:pPr>
+      <w:r>
+        <w:t>El Spring Security Filter Chain</w:t>
+      </w:r>
+    </w:p>
+    <w:p>
+      <w:pPr>
+        <w:pStyle w:val="Prrafodelista"/>
+        <w:numPr>
+          <w:ilvl w:val="1"/>
+          <w:numId w:val="5"/>
+        </w:numPr>
+      </w:pPr>
+      <w:r>
+        <w:t>CSRF</w:t>
+      </w:r>
+    </w:p>
+    <w:p>
+      <w:pPr>
+        <w:pStyle w:val="Prrafodelista"/>
+        <w:numPr>
+          <w:ilvl w:val="1"/>
+          <w:numId w:val="5"/>
+        </w:numPr>
+      </w:pPr>
+      <w:r>
+        <w:rPr>
+          <w:lang w:val="es-ES"/>
+        </w:rPr>
+        <w:t>@</w:t>
+      </w:r>
+      <w:proofErr w:type="spellStart"/>
+      <w:r>
+        <w:rPr>
+          <w:lang w:val="es-ES"/>
+        </w:rPr>
+        <w:t>EnableWebSecurity</w:t>
+      </w:r>
+      <w:proofErr w:type="spellEnd"/>
+    </w:p>
+    <w:p>
+      <w:pPr>
+        <w:pStyle w:val="Prrafodelista"/>
+        <w:numPr>
+          <w:ilvl w:val="1"/>
+          <w:numId w:val="5"/>
+        </w:numPr>
+      </w:pPr>
+      <w:r>
+        <w:rPr>
+          <w:lang w:val="es-ES"/>
+        </w:rPr>
+        <w:t>@</w:t>
+      </w:r>
+      <w:proofErr w:type="spellStart"/>
+      <w:r>
+        <w:rPr>
+          <w:lang w:val="es-ES"/>
+        </w:rPr>
+        <w:t>EnableGlobalMethodSecurity</w:t>
+      </w:r>
+      <w:proofErr w:type="spellEnd"/>
+    </w:p>
+    <w:p>
+      <w:pPr>
+        <w:pStyle w:val="Prrafodelista"/>
+        <w:numPr>
+          <w:ilvl w:val="1"/>
+          <w:numId w:val="5"/>
+        </w:numPr>
+      </w:pPr>
+      <w:proofErr w:type="spellStart"/>
+      <w:r>
+        <w:t>SpEL</w:t>
+      </w:r>
+      <w:proofErr w:type="spellEnd"/>
+      <w:r>
+        <w:t xml:space="preserve"> Spring Expression Language</w:t>
+      </w:r>
+    </w:p>
+    <w:p>
+      <w:pPr>
+        <w:pStyle w:val="Prrafodelista"/>
+        <w:numPr>
+          <w:ilvl w:val="1"/>
+          <w:numId w:val="5"/>
+        </w:numPr>
+      </w:pPr>
+      <w:proofErr w:type="spellStart"/>
+      <w:r>
+        <w:t>Configuracion</w:t>
+      </w:r>
+      <w:proofErr w:type="spellEnd"/>
+      <w:r>
+        <w:t xml:space="preserve"> </w:t>
+      </w:r>
+      <w:proofErr w:type="spellStart"/>
+      <w:r>
+        <w:t>básica</w:t>
+      </w:r>
+      <w:proofErr w:type="spellEnd"/>
+    </w:p>
+    <w:p>
+      <w:pPr>
+        <w:pStyle w:val="Prrafodelista"/>
+        <w:numPr>
+          <w:ilvl w:val="1"/>
+          <w:numId w:val="5"/>
+        </w:numPr>
+      </w:pPr>
+      <w:proofErr w:type="spellStart"/>
+      <w:r>
+        <w:t>Formulario</w:t>
+      </w:r>
+      <w:proofErr w:type="spellEnd"/>
+      <w:r>
+        <w:t xml:space="preserve"> de </w:t>
+      </w:r>
+      <w:proofErr w:type="spellStart"/>
+      <w:r>
+        <w:t>entrada</w:t>
+      </w:r>
+      <w:proofErr w:type="spellEnd"/>
+      <w:r>
+        <w:t xml:space="preserve"> </w:t>
+      </w:r>
+      <w:proofErr w:type="spellStart"/>
+      <w:r>
+        <w:t>personalizado</w:t>
+      </w:r>
+      <w:proofErr w:type="spellEnd"/>
     </w:p>
     <w:p>
       <w:pPr>
@@ -1593,21 +1569,38 @@
           <w:tab w:val="left" w:pos="993"/>
         </w:tabs>
       </w:pPr>
-      <w:proofErr w:type="spellStart"/>
-      <w:proofErr w:type="gramStart"/>
-      <w:r>
-        <w:t>antMatcher</w:t>
-      </w:r>
-      <w:proofErr w:type="spellEnd"/>
-      <w:proofErr w:type="gramEnd"/>
-      <w:r>
-        <w:t xml:space="preserve"> y </w:t>
-      </w:r>
-      <w:proofErr w:type="spellStart"/>
-      <w:r>
-        <w:t>regMatcher</w:t>
-      </w:r>
-      <w:proofErr w:type="spellEnd"/>
+      <w:bookmarkStart w:id="0" w:name="_GoBack"/>
+      <w:bookmarkEnd w:id="0"/>
+      <w:proofErr w:type="spellStart"/>
+      <w:r>
+        <w:t>Orige</w:t>
+      </w:r>
+      <w:r>
+        <w:t>nenes</w:t>
+      </w:r>
+      <w:proofErr w:type="spellEnd"/>
+      <w:r>
+        <w:t xml:space="preserve"> de </w:t>
+      </w:r>
+      <w:proofErr w:type="spellStart"/>
+      <w:r>
+        <w:t>datos</w:t>
+      </w:r>
+      <w:proofErr w:type="spellEnd"/>
+      <w:r>
+        <w:t xml:space="preserve">, </w:t>
+      </w:r>
+      <w:proofErr w:type="spellStart"/>
+      <w:r>
+        <w:t>InMemory</w:t>
+      </w:r>
+      <w:r>
+        <w:t>Authenciation</w:t>
+      </w:r>
+      <w:proofErr w:type="spellEnd"/>
+      <w:r>
+        <w:t xml:space="preserve"> y JDBC</w:t>
+      </w:r>
     </w:p>
     <w:p>
       <w:pPr>
@@ -1620,12 +1613,12 @@
           <w:tab w:val="left" w:pos="993"/>
         </w:tabs>
       </w:pPr>
-      <w:r>
-        <w:t>@Secured y @</w:t>
-      </w:r>
-      <w:proofErr w:type="spellStart"/>
-      <w:r>
-        <w:t>RolesAllowed</w:t>
+      <w:proofErr w:type="spellStart"/>
+      <w:r>
+        <w:rPr>
+          <w:lang w:val="es-ES"/>
+        </w:rPr>
+        <w:t>UserDetailsService</w:t>
       </w:r>
       <w:proofErr w:type="spellEnd"/>
     </w:p>
@@ -1640,305 +1633,13 @@
           <w:tab w:val="left" w:pos="993"/>
         </w:tabs>
       </w:pPr>
-      <w:r>
-        <w:t>@</w:t>
-      </w:r>
-      <w:proofErr w:type="spellStart"/>
-      <w:r>
-        <w:t>PreAuthorize</w:t>
-      </w:r>
-      <w:proofErr w:type="spellEnd"/>
-      <w:r>
-        <w:t xml:space="preserve"> y @</w:t>
-      </w:r>
-      <w:proofErr w:type="spellStart"/>
-      <w:r>
-        <w:t>PostAuthorize</w:t>
-      </w:r>
-      <w:proofErr w:type="spellEnd"/>
-    </w:p>
-    <w:p/>
-    <w:p>
-      <w:pPr>
-        <w:pStyle w:val="Prrafodelista"/>
-        <w:numPr>
-          <w:ilvl w:val="0"/>
-          <w:numId w:val="5"/>
-        </w:numPr>
-      </w:pPr>
-      <w:r>
-        <w:t xml:space="preserve">La </w:t>
-      </w:r>
-      <w:proofErr w:type="spellStart"/>
-      <w:r>
-        <w:t>C</w:t>
-      </w:r>
-      <w:r>
-        <w:t>apa</w:t>
-      </w:r>
-      <w:proofErr w:type="spellEnd"/>
-      <w:r>
-        <w:t xml:space="preserve"> </w:t>
-      </w:r>
-      <w:proofErr w:type="spellStart"/>
-      <w:r>
-        <w:t>Model</w:t>
-      </w:r>
-      <w:r>
-        <w:t>o</w:t>
-      </w:r>
-      <w:proofErr w:type="spellEnd"/>
-    </w:p>
-    <w:p>
-      <w:pPr>
-        <w:pStyle w:val="Prrafodelista"/>
-        <w:numPr>
-          <w:ilvl w:val="1"/>
-          <w:numId w:val="5"/>
-        </w:numPr>
-      </w:pPr>
-      <w:proofErr w:type="spellStart"/>
-      <w:r>
-        <w:t>Introducción</w:t>
-      </w:r>
-      <w:proofErr w:type="spellEnd"/>
-      <w:r>
-        <w:t xml:space="preserve"> a </w:t>
-      </w:r>
-      <w:r>
-        <w:t>Spring Data JPA</w:t>
-      </w:r>
-    </w:p>
-    <w:p>
-      <w:pPr>
-        <w:pStyle w:val="Prrafodelista"/>
-        <w:numPr>
-          <w:ilvl w:val="1"/>
-          <w:numId w:val="5"/>
-        </w:numPr>
-      </w:pPr>
-      <w:proofErr w:type="spellStart"/>
-      <w:r>
-        <w:t>Dependencias</w:t>
-      </w:r>
-      <w:proofErr w:type="spellEnd"/>
-      <w:r>
-        <w:t xml:space="preserve"> y </w:t>
-      </w:r>
-      <w:proofErr w:type="spellStart"/>
-      <w:r>
-        <w:t>configuración</w:t>
-      </w:r>
-      <w:proofErr w:type="spellEnd"/>
-    </w:p>
-    <w:p>
-      <w:pPr>
-        <w:pStyle w:val="Prrafodelista"/>
-        <w:numPr>
-          <w:ilvl w:val="1"/>
-          <w:numId w:val="5"/>
-        </w:numPr>
-      </w:pPr>
-      <w:r>
-        <w:t>@</w:t>
-      </w:r>
-      <w:proofErr w:type="spellStart"/>
-      <w:r>
-        <w:t>EnableJpaRepositories</w:t>
-      </w:r>
-      <w:proofErr w:type="spellEnd"/>
-      <w:r>
-        <w:t>, @</w:t>
-      </w:r>
-      <w:proofErr w:type="spellStart"/>
-      <w:r>
-        <w:t>EnableTransactionManagement</w:t>
-      </w:r>
-      <w:proofErr w:type="spellEnd"/>
-    </w:p>
-    <w:p>
-      <w:pPr>
-        <w:pStyle w:val="Prrafodelista"/>
-        <w:numPr>
-          <w:ilvl w:val="1"/>
-          <w:numId w:val="5"/>
-        </w:numPr>
-      </w:pPr>
-      <w:r>
-        <w:t>@Repository</w:t>
-      </w:r>
-      <w:r>
-        <w:t>, @Service, @</w:t>
-      </w:r>
-      <w:proofErr w:type="spellStart"/>
-      <w:r>
-        <w:t>Trasactional</w:t>
-      </w:r>
-      <w:proofErr w:type="spellEnd"/>
-      <w:r>
-        <w:tab/>
-      </w:r>
-    </w:p>
-    <w:p>
-      <w:pPr>
-        <w:pStyle w:val="Prrafodelista"/>
-        <w:numPr>
-          <w:ilvl w:val="1"/>
-          <w:numId w:val="5"/>
-        </w:numPr>
-      </w:pPr>
-      <w:r>
-        <w:t>@Ent</w:t>
-      </w:r>
-      <w:r>
-        <w:t>ity</w:t>
-      </w:r>
-      <w:r>
-        <w:t xml:space="preserve">, @Table, @Id, </w:t>
-      </w:r>
-      <w:r>
-        <w:t>@</w:t>
-      </w:r>
-      <w:proofErr w:type="spellStart"/>
-      <w:r>
-        <w:t>GeneratedValue</w:t>
-      </w:r>
-      <w:proofErr w:type="spellEnd"/>
-      <w:r>
-        <w:t>, @Column y @Temporal</w:t>
-      </w:r>
-    </w:p>
-    <w:p>
-      <w:pPr>
-        <w:pStyle w:val="Prrafodelista"/>
-        <w:numPr>
-          <w:ilvl w:val="1"/>
-          <w:numId w:val="5"/>
-        </w:numPr>
-      </w:pPr>
-      <w:proofErr w:type="spellStart"/>
-      <w:r>
-        <w:t>Relaciones</w:t>
-      </w:r>
-      <w:proofErr w:type="spellEnd"/>
-      <w:r>
-        <w:t xml:space="preserve"> entre </w:t>
-      </w:r>
-      <w:proofErr w:type="spellStart"/>
-      <w:r>
-        <w:t>tablas</w:t>
-      </w:r>
-      <w:proofErr w:type="spellEnd"/>
-      <w:r>
-        <w:t>, @</w:t>
-      </w:r>
-      <w:proofErr w:type="spellStart"/>
-      <w:r>
-        <w:t>OneToOne</w:t>
-      </w:r>
-      <w:proofErr w:type="spellEnd"/>
-      <w:r>
-        <w:t>, @</w:t>
-      </w:r>
-      <w:proofErr w:type="spellStart"/>
-      <w:r>
-        <w:t>OneToMany</w:t>
-      </w:r>
-      <w:proofErr w:type="spellEnd"/>
-      <w:r>
-        <w:t xml:space="preserve"> y @</w:t>
-      </w:r>
-      <w:proofErr w:type="spellStart"/>
-      <w:r>
-        <w:t>ManyToOne</w:t>
-      </w:r>
-      <w:proofErr w:type="spellEnd"/>
-    </w:p>
-    <w:p>
-      <w:pPr>
-        <w:pStyle w:val="Prrafodelista"/>
-        <w:numPr>
-          <w:ilvl w:val="1"/>
-          <w:numId w:val="5"/>
-        </w:numPr>
-      </w:pPr>
-      <w:r>
-        <w:t>@</w:t>
-      </w:r>
-      <w:proofErr w:type="spellStart"/>
-      <w:r>
-        <w:t>NamedQueries</w:t>
-      </w:r>
-      <w:proofErr w:type="spellEnd"/>
-      <w:r>
-        <w:t>, @</w:t>
-      </w:r>
-      <w:proofErr w:type="spellStart"/>
-      <w:r>
-        <w:t>NameQuery</w:t>
-      </w:r>
-      <w:proofErr w:type="spellEnd"/>
-      <w:r>
-        <w:t xml:space="preserve">, </w:t>
-      </w:r>
-      <w:r>
-        <w:t xml:space="preserve">@Query </w:t>
-      </w:r>
-    </w:p>
-    <w:p>
-      <w:pPr>
-        <w:pStyle w:val="Prrafodelista"/>
-        <w:numPr>
-          <w:ilvl w:val="1"/>
-          <w:numId w:val="5"/>
-        </w:numPr>
-      </w:pPr>
-      <w:r>
-        <w:t xml:space="preserve">Repository, </w:t>
-      </w:r>
-      <w:proofErr w:type="spellStart"/>
-      <w:r>
-        <w:t>CrudRepository</w:t>
-      </w:r>
-      <w:proofErr w:type="spellEnd"/>
-      <w:r>
-        <w:t xml:space="preserve">&lt;T, ID&gt; y </w:t>
-      </w:r>
-      <w:proofErr w:type="spellStart"/>
-      <w:r>
-        <w:t>JpaRespository</w:t>
-      </w:r>
-      <w:proofErr w:type="spellEnd"/>
-      <w:r>
-        <w:t>&lt;T, ID&gt;</w:t>
-      </w:r>
-    </w:p>
-    <w:p>
-      <w:r>
-        <w:br w:type="page"/>
-      </w:r>
-    </w:p>
-    <w:p>
-      <w:pPr>
-        <w:pStyle w:val="Prrafodelista"/>
-        <w:numPr>
-          <w:ilvl w:val="0"/>
-          <w:numId w:val="5"/>
-        </w:numPr>
-      </w:pPr>
-      <w:r>
-        <w:t xml:space="preserve">La </w:t>
-      </w:r>
-      <w:proofErr w:type="spellStart"/>
-      <w:r>
-        <w:t>C</w:t>
-      </w:r>
-      <w:r>
-        <w:t>apa</w:t>
-      </w:r>
-      <w:proofErr w:type="spellEnd"/>
-      <w:r>
-        <w:t xml:space="preserve"> Vista</w:t>
+      <w:proofErr w:type="spellStart"/>
+      <w:r>
+        <w:t>Encriptación</w:t>
+      </w:r>
+      <w:proofErr w:type="spellEnd"/>
+      <w:r>
+        <w:t xml:space="preserve"> de claves</w:t>
       </w:r>
     </w:p>
     <w:p>
@@ -1952,11 +1653,368 @@
           <w:tab w:val="left" w:pos="993"/>
         </w:tabs>
       </w:pPr>
+      <w:proofErr w:type="spellStart"/>
+      <w:proofErr w:type="gramStart"/>
+      <w:r>
+        <w:t>antMatcher</w:t>
+      </w:r>
+      <w:proofErr w:type="spellEnd"/>
+      <w:proofErr w:type="gramEnd"/>
+      <w:r>
+        <w:t xml:space="preserve"> y </w:t>
+      </w:r>
+      <w:proofErr w:type="spellStart"/>
+      <w:r>
+        <w:t>regMatcher</w:t>
+      </w:r>
+      <w:proofErr w:type="spellEnd"/>
+    </w:p>
+    <w:p>
+      <w:pPr>
+        <w:pStyle w:val="Prrafodelista"/>
+        <w:numPr>
+          <w:ilvl w:val="1"/>
+          <w:numId w:val="5"/>
+        </w:numPr>
+        <w:tabs>
+          <w:tab w:val="left" w:pos="993"/>
+        </w:tabs>
+      </w:pPr>
+      <w:r>
+        <w:t>@Secured y @</w:t>
+      </w:r>
+      <w:proofErr w:type="spellStart"/>
+      <w:r>
+        <w:t>RolesAllowed</w:t>
+      </w:r>
+      <w:proofErr w:type="spellEnd"/>
+    </w:p>
+    <w:p>
+      <w:pPr>
+        <w:pStyle w:val="Prrafodelista"/>
+        <w:numPr>
+          <w:ilvl w:val="1"/>
+          <w:numId w:val="5"/>
+        </w:numPr>
+        <w:tabs>
+          <w:tab w:val="left" w:pos="993"/>
+        </w:tabs>
+      </w:pPr>
+      <w:r>
+        <w:t>@</w:t>
+      </w:r>
+      <w:proofErr w:type="spellStart"/>
+      <w:r>
+        <w:t>PreAuthorize</w:t>
+      </w:r>
+      <w:proofErr w:type="spellEnd"/>
+      <w:r>
+        <w:t xml:space="preserve"> y @</w:t>
+      </w:r>
+      <w:proofErr w:type="spellStart"/>
+      <w:r>
+        <w:t>PostAuthorize</w:t>
+      </w:r>
+      <w:proofErr w:type="spellEnd"/>
+    </w:p>
+    <w:p/>
+    <w:p>
+      <w:pPr>
+        <w:pStyle w:val="Prrafodelista"/>
+        <w:numPr>
+          <w:ilvl w:val="0"/>
+          <w:numId w:val="5"/>
+        </w:numPr>
+      </w:pPr>
+      <w:r>
+        <w:t xml:space="preserve">La </w:t>
+      </w:r>
+      <w:proofErr w:type="spellStart"/>
+      <w:r>
+        <w:t>C</w:t>
+      </w:r>
+      <w:r>
+        <w:t>apa</w:t>
+      </w:r>
+      <w:proofErr w:type="spellEnd"/>
+      <w:r>
+        <w:t xml:space="preserve"> </w:t>
+      </w:r>
+      <w:proofErr w:type="spellStart"/>
+      <w:r>
+        <w:t>Model</w:t>
+      </w:r>
+      <w:r>
+        <w:t>o</w:t>
+      </w:r>
+      <w:proofErr w:type="spellEnd"/>
+    </w:p>
+    <w:p>
+      <w:pPr>
+        <w:pStyle w:val="Prrafodelista"/>
+        <w:numPr>
+          <w:ilvl w:val="1"/>
+          <w:numId w:val="5"/>
+        </w:numPr>
+      </w:pPr>
+      <w:proofErr w:type="spellStart"/>
+      <w:r>
+        <w:t>Introducción</w:t>
+      </w:r>
+      <w:proofErr w:type="spellEnd"/>
+      <w:r>
+        <w:t xml:space="preserve"> a </w:t>
+      </w:r>
+      <w:r>
+        <w:t>Spring Data JPA</w:t>
+      </w:r>
+    </w:p>
+    <w:p>
+      <w:pPr>
+        <w:pStyle w:val="Prrafodelista"/>
+        <w:numPr>
+          <w:ilvl w:val="1"/>
+          <w:numId w:val="5"/>
+        </w:numPr>
+      </w:pPr>
+      <w:proofErr w:type="spellStart"/>
+      <w:r>
+        <w:t>Dependencias</w:t>
+      </w:r>
+      <w:proofErr w:type="spellEnd"/>
+      <w:r>
+        <w:t xml:space="preserve"> y </w:t>
+      </w:r>
+      <w:proofErr w:type="spellStart"/>
+      <w:r>
+        <w:t>configuración</w:t>
+      </w:r>
+      <w:proofErr w:type="spellEnd"/>
+    </w:p>
+    <w:p>
+      <w:pPr>
+        <w:pStyle w:val="Prrafodelista"/>
+        <w:numPr>
+          <w:ilvl w:val="1"/>
+          <w:numId w:val="5"/>
+        </w:numPr>
+      </w:pPr>
+      <w:r>
+        <w:t>@</w:t>
+      </w:r>
+      <w:proofErr w:type="spellStart"/>
+      <w:r>
+        <w:t>EnableJpaRepositories</w:t>
+      </w:r>
+      <w:proofErr w:type="spellEnd"/>
+      <w:r>
+        <w:t>, @</w:t>
+      </w:r>
+      <w:proofErr w:type="spellStart"/>
+      <w:r>
+        <w:t>EnableTransactionManagement</w:t>
+      </w:r>
+      <w:proofErr w:type="spellEnd"/>
+    </w:p>
+    <w:p>
+      <w:pPr>
+        <w:pStyle w:val="Prrafodelista"/>
+        <w:numPr>
+          <w:ilvl w:val="1"/>
+          <w:numId w:val="5"/>
+        </w:numPr>
+      </w:pPr>
+      <w:r>
+        <w:t>@Repository</w:t>
+      </w:r>
+      <w:r>
+        <w:t>, @Service, @</w:t>
+      </w:r>
+      <w:proofErr w:type="spellStart"/>
+      <w:r>
+        <w:t>Trasactional</w:t>
+      </w:r>
+      <w:proofErr w:type="spellEnd"/>
+      <w:r>
+        <w:tab/>
+      </w:r>
+    </w:p>
+    <w:p>
+      <w:pPr>
+        <w:pStyle w:val="Prrafodelista"/>
+        <w:numPr>
+          <w:ilvl w:val="1"/>
+          <w:numId w:val="5"/>
+        </w:numPr>
+      </w:pPr>
+      <w:r>
+        <w:t>@Ent</w:t>
+      </w:r>
+      <w:r>
+        <w:t>ity</w:t>
+      </w:r>
+      <w:r>
+        <w:t xml:space="preserve">, @Table, @Id, </w:t>
+      </w:r>
+      <w:r>
+        <w:t>@</w:t>
+      </w:r>
+      <w:proofErr w:type="spellStart"/>
+      <w:r>
+        <w:t>GeneratedValue</w:t>
+      </w:r>
+      <w:proofErr w:type="spellEnd"/>
+      <w:r>
+        <w:t>, @Column y @Temporal</w:t>
+      </w:r>
+    </w:p>
+    <w:p>
+      <w:pPr>
+        <w:pStyle w:val="Prrafodelista"/>
+        <w:numPr>
+          <w:ilvl w:val="1"/>
+          <w:numId w:val="5"/>
+        </w:numPr>
+      </w:pPr>
+      <w:proofErr w:type="spellStart"/>
+      <w:r>
+        <w:t>Relaciones</w:t>
+      </w:r>
+      <w:proofErr w:type="spellEnd"/>
+      <w:r>
+        <w:t xml:space="preserve"> entre </w:t>
+      </w:r>
+      <w:proofErr w:type="spellStart"/>
+      <w:r>
+        <w:t>tablas</w:t>
+      </w:r>
+      <w:proofErr w:type="spellEnd"/>
+      <w:r>
+        <w:t>, @</w:t>
+      </w:r>
+      <w:proofErr w:type="spellStart"/>
+      <w:r>
+        <w:t>OneToOne</w:t>
+      </w:r>
+      <w:proofErr w:type="spellEnd"/>
+      <w:r>
+        <w:t>, @</w:t>
+      </w:r>
+      <w:proofErr w:type="spellStart"/>
+      <w:r>
+        <w:t>OneToMany</w:t>
+      </w:r>
+      <w:proofErr w:type="spellEnd"/>
+      <w:r>
+        <w:t xml:space="preserve"> y @</w:t>
+      </w:r>
+      <w:proofErr w:type="spellStart"/>
+      <w:r>
+        <w:t>ManyToOne</w:t>
+      </w:r>
+      <w:proofErr w:type="spellEnd"/>
+    </w:p>
+    <w:p>
+      <w:pPr>
+        <w:pStyle w:val="Prrafodelista"/>
+        <w:numPr>
+          <w:ilvl w:val="1"/>
+          <w:numId w:val="5"/>
+        </w:numPr>
+      </w:pPr>
+      <w:r>
+        <w:t>@</w:t>
+      </w:r>
+      <w:proofErr w:type="spellStart"/>
+      <w:r>
+        <w:t>NamedQueries</w:t>
+      </w:r>
+      <w:proofErr w:type="spellEnd"/>
+      <w:r>
+        <w:t>, @</w:t>
+      </w:r>
+      <w:proofErr w:type="spellStart"/>
+      <w:r>
+        <w:t>NameQuery</w:t>
+      </w:r>
+      <w:proofErr w:type="spellEnd"/>
+      <w:r>
+        <w:t xml:space="preserve">, </w:t>
+      </w:r>
+      <w:r>
+        <w:t xml:space="preserve">@Query </w:t>
+      </w:r>
+    </w:p>
+    <w:p>
+      <w:pPr>
+        <w:pStyle w:val="Prrafodelista"/>
+        <w:numPr>
+          <w:ilvl w:val="1"/>
+          <w:numId w:val="5"/>
+        </w:numPr>
+      </w:pPr>
+      <w:r>
+        <w:t xml:space="preserve">Repository, </w:t>
+      </w:r>
+      <w:proofErr w:type="spellStart"/>
+      <w:r>
+        <w:t>CrudRepository</w:t>
+      </w:r>
+      <w:proofErr w:type="spellEnd"/>
+      <w:r>
+        <w:t xml:space="preserve">&lt;T, ID&gt; y </w:t>
+      </w:r>
+      <w:proofErr w:type="spellStart"/>
+      <w:r>
+        <w:t>JpaRespository</w:t>
+      </w:r>
+      <w:proofErr w:type="spellEnd"/>
+      <w:r>
+        <w:t>&lt;T, ID&gt;</w:t>
+      </w:r>
+    </w:p>
+    <w:p>
+      <w:r>
+        <w:br w:type="page"/>
+      </w:r>
+    </w:p>
+    <w:p>
+      <w:pPr>
+        <w:pStyle w:val="Prrafodelista"/>
+        <w:numPr>
+          <w:ilvl w:val="0"/>
+          <w:numId w:val="5"/>
+        </w:numPr>
+      </w:pPr>
+      <w:r>
+        <w:t xml:space="preserve">La </w:t>
+      </w:r>
+      <w:proofErr w:type="spellStart"/>
+      <w:r>
+        <w:t>C</w:t>
+      </w:r>
+      <w:r>
+        <w:t>apa</w:t>
+      </w:r>
+      <w:proofErr w:type="spellEnd"/>
+      <w:r>
+        <w:t xml:space="preserve"> Vista</w:t>
+      </w:r>
+    </w:p>
+    <w:p>
+      <w:pPr>
+        <w:pStyle w:val="Prrafodelista"/>
+        <w:numPr>
+          <w:ilvl w:val="1"/>
+          <w:numId w:val="5"/>
+        </w:numPr>
+        <w:tabs>
+          <w:tab w:val="left" w:pos="993"/>
+        </w:tabs>
+      </w:pPr>
       <w:r>
         <w:t>JPS-JSTL</w:t>
       </w:r>
-      <w:bookmarkStart w:id="0" w:name="_GoBack"/>
-      <w:bookmarkEnd w:id="0"/>
     </w:p>
     <w:p>
       <w:pPr>
@@ -5617,7 +5675,7 @@
 </file>
 
 <file path=customXml/itemProps1.xml><?xml version="1.0" encoding="utf-8"?>
-<ds:datastoreItem xmlns:ds="http://schemas.openxmlformats.org/officeDocument/2006/customXml" ds:itemID="{FC93ECBC-4156-D149-80B4-FDF75FC8F23D}">
+<ds:datastoreItem xmlns:ds="http://schemas.openxmlformats.org/officeDocument/2006/customXml" ds:itemID="{3652BD34-E2E5-5D4E-B685-F4DAC0E7B510}">
   <ds:schemaRefs>
     <ds:schemaRef ds:uri="http://schemas.openxmlformats.org/officeDocument/2006/bibliography"/>
   </ds:schemaRefs>

</xml_diff>

<commit_message>
Added change password functionality
</commit_message>
<xml_diff>
--- a/smvcp1/src/main/resources/META-INF/curriculum.docx
+++ b/smvcp1/src/main/resources/META-INF/curriculum.docx
@@ -235,6 +235,12 @@
     <w:p>
       <w:pPr>
         <w:pStyle w:val="Prrafodelista"/>
+        <w:ind w:left="360"/>
+      </w:pPr>
+    </w:p>
+    <w:p>
+      <w:pPr>
+        <w:pStyle w:val="Prrafodelista"/>
         <w:numPr>
           <w:ilvl w:val="0"/>
           <w:numId w:val="5"/>
@@ -251,6 +257,8 @@
       <w:r>
         <w:t xml:space="preserve"> </w:t>
       </w:r>
+      <w:bookmarkStart w:id="0" w:name="_GoBack"/>
+      <w:bookmarkEnd w:id="0"/>
     </w:p>
     <w:p/>
     <w:p>
@@ -1442,6 +1450,9 @@
       <w:r>
         <w:t>CSRF</w:t>
       </w:r>
+      <w:r>
+        <w:t>, Cross Site Request Forgery</w:t>
+      </w:r>
     </w:p>
     <w:p>
       <w:pPr>
@@ -1569,8 +1580,6 @@
           <w:tab w:val="left" w:pos="993"/>
         </w:tabs>
       </w:pPr>
-      <w:bookmarkStart w:id="0" w:name="_GoBack"/>
-      <w:bookmarkEnd w:id="0"/>
       <w:proofErr w:type="spellStart"/>
       <w:r>
         <w:t>Orige</w:t>
@@ -5675,7 +5684,7 @@
 </file>
 
 <file path=customXml/itemProps1.xml><?xml version="1.0" encoding="utf-8"?>
-<ds:datastoreItem xmlns:ds="http://schemas.openxmlformats.org/officeDocument/2006/customXml" ds:itemID="{3652BD34-E2E5-5D4E-B685-F4DAC0E7B510}">
+<ds:datastoreItem xmlns:ds="http://schemas.openxmlformats.org/officeDocument/2006/customXml" ds:itemID="{3E5EE068-9CA2-F743-9A37-4A73319C1889}">
   <ds:schemaRefs>
     <ds:schemaRef ds:uri="http://schemas.openxmlformats.org/officeDocument/2006/bibliography"/>
   </ds:schemaRefs>

</xml_diff>